<commit_message>
Submitter GitHub Account Name
Added line to capture the GitHub Account Name for the submitter.
</commit_message>
<xml_diff>
--- a/CLA/Corning Software Individual Contributor License Agreement.docx
+++ b/CLA/Corning Software Individual Contributor License Agreement.docx
@@ -186,7 +186,27 @@
           <w:sz w:val="21"/>
           <w:szCs w:val="21"/>
         </w:rPr>
-        <w:t>, You reserve all right, title, and interest in and to Your Contributions.</w:t>
+        <w:t xml:space="preserve">, </w:t>
+      </w:r>
+      <w:proofErr w:type="gramStart"/>
+      <w:r>
+        <w:rPr>
+          <w:rFonts w:ascii="Arial" w:eastAsia="Times New Roman" w:hAnsi="Arial" w:cs="Arial"/>
+          <w:color w:val="444444"/>
+          <w:sz w:val="21"/>
+          <w:szCs w:val="21"/>
+        </w:rPr>
+        <w:t>You</w:t>
+      </w:r>
+      <w:proofErr w:type="gramEnd"/>
+      <w:r>
+        <w:rPr>
+          <w:rFonts w:ascii="Arial" w:eastAsia="Times New Roman" w:hAnsi="Arial" w:cs="Arial"/>
+          <w:color w:val="444444"/>
+          <w:sz w:val="21"/>
+          <w:szCs w:val="21"/>
+        </w:rPr>
+        <w:t xml:space="preserve"> reserve all right, title, and interest in and to Your Contributions.</w:t>
       </w:r>
     </w:p>
     <w:p>
@@ -252,7 +272,27 @@
           <w:sz w:val="21"/>
           <w:szCs w:val="21"/>
         </w:rPr>
-        <w:t>. For legal entities, the entity making a Contribution and all other entities that control, are controlled by, or are under common control with that entity are considered to be a single Contributor. For the purposes of this definition, "control" means (i) the power, direct or indirect, to cause the direction or management of such entity, whether by contract or otherwise, or (ii) ownership of fifty percent (50%) or more of the outstanding shares, or (iii) beneficial ownership of such entity.</w:t>
+        <w:t xml:space="preserve">. For legal entities, the entity </w:t>
+      </w:r>
+      <w:proofErr w:type="gramStart"/>
+      <w:r>
+        <w:rPr>
+          <w:rFonts w:ascii="Arial" w:eastAsia="Times New Roman" w:hAnsi="Arial" w:cs="Arial"/>
+          <w:color w:val="444444"/>
+          <w:sz w:val="21"/>
+          <w:szCs w:val="21"/>
+        </w:rPr>
+        <w:t>making a Contribution</w:t>
+      </w:r>
+      <w:proofErr w:type="gramEnd"/>
+      <w:r>
+        <w:rPr>
+          <w:rFonts w:ascii="Arial" w:eastAsia="Times New Roman" w:hAnsi="Arial" w:cs="Arial"/>
+          <w:color w:val="444444"/>
+          <w:sz w:val="21"/>
+          <w:szCs w:val="21"/>
+        </w:rPr>
+        <w:t xml:space="preserve"> and all other entities that control, are controlled by, or are under common control with that entity are considered to be a single Contributor. For the purposes of this definition, "control" means (i) the power, direct or indirect, to cause the direction or management of such entity, whether by contract or otherwise, or (ii) ownership of fifty percent (50%) or more of the outstanding shares, or (iii) beneficial ownership of such entity.</w:t>
       </w:r>
     </w:p>
     <w:p>
@@ -687,6 +727,66 @@
     </w:p>
     <w:p/>
     <w:p/>
+    <w:p/>
+    <w:p/>
+    <w:p>
+      <w:pPr>
+        <w:rPr>
+          <w:u w:val="single"/>
+        </w:rPr>
+      </w:pPr>
+      <w:r>
+        <w:t xml:space="preserve">Submitter GitHub Account Name:  </w:t>
+      </w:r>
+      <w:r>
+        <w:rPr>
+          <w:u w:val="single"/>
+        </w:rPr>
+        <w:tab/>
+      </w:r>
+      <w:r>
+        <w:rPr>
+          <w:u w:val="single"/>
+        </w:rPr>
+        <w:tab/>
+      </w:r>
+      <w:r>
+        <w:rPr>
+          <w:u w:val="single"/>
+        </w:rPr>
+        <w:tab/>
+      </w:r>
+      <w:r>
+        <w:rPr>
+          <w:u w:val="single"/>
+        </w:rPr>
+        <w:tab/>
+      </w:r>
+      <w:r>
+        <w:rPr>
+          <w:u w:val="single"/>
+        </w:rPr>
+        <w:tab/>
+      </w:r>
+      <w:r>
+        <w:rPr>
+          <w:u w:val="single"/>
+        </w:rPr>
+        <w:tab/>
+      </w:r>
+      <w:r>
+        <w:rPr>
+          <w:u w:val="single"/>
+        </w:rPr>
+        <w:tab/>
+      </w:r>
+      <w:r>
+        <w:rPr>
+          <w:u w:val="single"/>
+        </w:rPr>
+        <w:tab/>
+      </w:r>
+    </w:p>
     <w:p/>
     <w:p/>
     <w:p/>

</xml_diff>